<commit_message>
solved passing of title & ingredients
</commit_message>
<xml_diff>
--- a/React Recipe Box.docx
+++ b/React Recipe Box.docx
@@ -197,7 +197,7 @@
         </w:rPr>
         <w:t>(</w:t>
       </w:r>
-      <w:hyperlink r:id="rId6" w:history="1">
+      <w:hyperlink r:id="rId6" w:anchor="adding-bootstrap" w:history="1">
         <w:r>
           <w:rPr>
             <w:rStyle w:val="Hyperlink"/>
@@ -269,7 +269,7 @@
           <w:rFonts w:asciiTheme="majorHAnsi" w:hAnsiTheme="majorHAnsi"/>
         </w:rPr>
       </w:pPr>
-      <w:hyperlink r:id="rId8" w:history="1">
+      <w:hyperlink r:id="rId8" w:anchor="adding-a-css-preprocessor-sass-less-etc" w:history="1">
         <w:r>
           <w:rPr>
             <w:rStyle w:val="Hyperlink"/>
@@ -345,7 +345,27 @@
         <w:rPr>
           <w:rFonts w:asciiTheme="majorHAnsi" w:hAnsiTheme="majorHAnsi"/>
         </w:rPr>
-        <w:t>SASS IS BEING A BITCH THOUGH, COS I CAN’T USE SASS SYNTA</w:t>
+        <w:t>SASS IS BEING A BITCH THOUGH, COS I CAN’T USE SASS SYNTAX ATM, ONLY SCSS? IDK</w:t>
+      </w:r>
+    </w:p>
+    <w:p>
+      <w:pPr>
+        <w:rPr>
+          <w:rFonts w:asciiTheme="majorHAnsi" w:hAnsiTheme="majorHAnsi"/>
+        </w:rPr>
+      </w:pPr>
+    </w:p>
+    <w:p>
+      <w:pPr>
+        <w:rPr>
+          <w:rFonts w:asciiTheme="majorHAnsi" w:hAnsiTheme="majorHAnsi"/>
+        </w:rPr>
+      </w:pPr>
+      <w:r>
+        <w:rPr>
+          <w:rFonts w:asciiTheme="majorHAnsi" w:hAnsiTheme="majorHAnsi"/>
+        </w:rPr>
+        <w:t>Made a recipes component and needed to map through my recipes data (which includes title and ingredients) to print out each recipe. Had a big issue trying to pass through both title and ingredients, for a long time could only pass in one element. Realised that I needed to pass in ‘data’ as a parameter (which was my array of recipes object), and then use dot notation to access each piece of information.</w:t>
       </w:r>
       <w:bookmarkStart w:id="0" w:name="_GoBack"/>
       <w:bookmarkEnd w:id="0"/>
@@ -353,7 +373,7 @@
         <w:rPr>
           <w:rFonts w:asciiTheme="majorHAnsi" w:hAnsiTheme="majorHAnsi"/>
         </w:rPr>
-        <w:t>X ATM, ONLY SCSS? IDK</w:t>
+        <w:t xml:space="preserve"> </w:t>
       </w:r>
     </w:p>
     <w:p>
@@ -391,6 +411,7 @@
           <w:b/>
           <w:u w:val="single"/>
         </w:rPr>
+        <w:lastRenderedPageBreak/>
         <w:t>Useful resources</w:t>
       </w:r>
     </w:p>

</xml_diff>